<commit_message>
[Refactor] move author contributions to titlepage
</commit_message>
<xml_diff>
--- a/papers/CJPH/cjph-paper-tracked.docx
+++ b/papers/CJPH/cjph-paper-tracked.docx
@@ -5410,185 +5410,7 @@
         </w:rPr>
         <w:t xml:space="preserve"> aims to minimize the amount of time needed to clean and prepare CCHS data for the many CCHS users in health units across Canada.</w:t>
       </w:r>
-    </w:p>
-    <w:p>
-      <w:r>
-        <w:br w:type="page"/>
-      </w:r>
-    </w:p>
-    <w:p>
-      <w:pPr>
-        <w:pStyle w:val="FirstParagraph"/>
-        <w:rPr>
-          <w:rFonts w:ascii="Times New Roman" w:hAnsi="Times New Roman" w:cs="Times New Roman"/>
-          <w:b/>
-          <w:color w:val="000000" w:themeColor="text1"/>
-          <w:sz w:val="20"/>
-          <w:szCs w:val="20"/>
-        </w:rPr>
-      </w:pPr>
       <w:bookmarkStart w:id="20" w:name="references"/>
-      <w:r>
-        <w:rPr>
-          <w:rFonts w:ascii="Times New Roman" w:hAnsi="Times New Roman" w:cs="Times New Roman"/>
-          <w:b/>
-          <w:color w:val="000000" w:themeColor="text1"/>
-          <w:sz w:val="20"/>
-          <w:szCs w:val="20"/>
-        </w:rPr>
-        <w:lastRenderedPageBreak/>
-        <w:t>Author</w:t>
-      </w:r>
-      <w:r>
-        <w:rPr>
-          <w:rFonts w:ascii="Times New Roman" w:hAnsi="Times New Roman" w:cs="Times New Roman"/>
-          <w:b/>
-          <w:color w:val="000000" w:themeColor="text1"/>
-          <w:sz w:val="20"/>
-          <w:szCs w:val="20"/>
-        </w:rPr>
-        <w:t xml:space="preserve"> Contributions</w:t>
-      </w:r>
-    </w:p>
-    <w:p>
-      <w:pPr>
-        <w:pStyle w:val="FirstParagraph"/>
-        <w:rPr>
-          <w:rFonts w:ascii="Times New Roman" w:hAnsi="Times New Roman" w:cs="Times New Roman"/>
-          <w:color w:val="000000" w:themeColor="text1"/>
-          <w:sz w:val="20"/>
-          <w:szCs w:val="20"/>
-        </w:rPr>
-      </w:pPr>
-      <w:r>
-        <w:rPr>
-          <w:rFonts w:ascii="Times New Roman" w:hAnsi="Times New Roman" w:cs="Times New Roman"/>
-          <w:color w:val="000000" w:themeColor="text1"/>
-          <w:sz w:val="20"/>
-          <w:szCs w:val="20"/>
-        </w:rPr>
-        <w:t xml:space="preserve">All authors contributed to the study conception and design. Data collection, variable selection, and software development were performed by Warsame Yusuf, Douglas G. Manuel, </w:t>
-      </w:r>
-      <w:proofErr w:type="spellStart"/>
-      <w:r>
-        <w:rPr>
-          <w:rFonts w:ascii="Times New Roman" w:hAnsi="Times New Roman" w:cs="Times New Roman"/>
-          <w:color w:val="000000" w:themeColor="text1"/>
-          <w:sz w:val="20"/>
-          <w:szCs w:val="20"/>
-        </w:rPr>
-        <w:t>Rostyslav</w:t>
-      </w:r>
-      <w:proofErr w:type="spellEnd"/>
-      <w:r>
-        <w:rPr>
-          <w:rFonts w:ascii="Times New Roman" w:hAnsi="Times New Roman" w:cs="Times New Roman"/>
-          <w:color w:val="000000" w:themeColor="text1"/>
-          <w:sz w:val="20"/>
-          <w:szCs w:val="20"/>
-        </w:rPr>
-        <w:t xml:space="preserve"> </w:t>
-      </w:r>
-      <w:proofErr w:type="spellStart"/>
-      <w:r>
-        <w:rPr>
-          <w:rFonts w:ascii="Times New Roman" w:hAnsi="Times New Roman" w:cs="Times New Roman"/>
-          <w:color w:val="000000" w:themeColor="text1"/>
-          <w:sz w:val="20"/>
-          <w:szCs w:val="20"/>
-        </w:rPr>
-        <w:t>Vyuha</w:t>
-      </w:r>
-      <w:proofErr w:type="spellEnd"/>
-      <w:r>
-        <w:rPr>
-          <w:rFonts w:ascii="Times New Roman" w:hAnsi="Times New Roman" w:cs="Times New Roman"/>
-          <w:color w:val="000000" w:themeColor="text1"/>
-          <w:sz w:val="20"/>
-          <w:szCs w:val="20"/>
-        </w:rPr>
-        <w:t xml:space="preserve">, Carol Bennett, </w:t>
-      </w:r>
-      <w:proofErr w:type="spellStart"/>
-      <w:r>
-        <w:rPr>
-          <w:rFonts w:ascii="Times New Roman" w:hAnsi="Times New Roman" w:cs="Times New Roman"/>
-          <w:color w:val="000000" w:themeColor="text1"/>
-          <w:sz w:val="20"/>
-          <w:szCs w:val="20"/>
-        </w:rPr>
-        <w:t>Yulric</w:t>
-      </w:r>
-      <w:proofErr w:type="spellEnd"/>
-      <w:r>
-        <w:rPr>
-          <w:rFonts w:ascii="Times New Roman" w:hAnsi="Times New Roman" w:cs="Times New Roman"/>
-          <w:color w:val="000000" w:themeColor="text1"/>
-          <w:sz w:val="20"/>
-          <w:szCs w:val="20"/>
-        </w:rPr>
-        <w:t xml:space="preserve"> </w:t>
-      </w:r>
-      <w:proofErr w:type="spellStart"/>
-      <w:r>
-        <w:rPr>
-          <w:rFonts w:ascii="Times New Roman" w:hAnsi="Times New Roman" w:cs="Times New Roman"/>
-          <w:color w:val="000000" w:themeColor="text1"/>
-          <w:sz w:val="20"/>
-          <w:szCs w:val="20"/>
-        </w:rPr>
-        <w:t>Sequeira</w:t>
-      </w:r>
-      <w:proofErr w:type="spellEnd"/>
-      <w:r>
-        <w:rPr>
-          <w:rFonts w:ascii="Times New Roman" w:hAnsi="Times New Roman" w:cs="Times New Roman"/>
-          <w:color w:val="000000" w:themeColor="text1"/>
-          <w:sz w:val="20"/>
-          <w:szCs w:val="20"/>
-        </w:rPr>
-        <w:t xml:space="preserve">, and Courtney </w:t>
-      </w:r>
-      <w:proofErr w:type="spellStart"/>
-      <w:r>
-        <w:rPr>
-          <w:rFonts w:ascii="Times New Roman" w:hAnsi="Times New Roman" w:cs="Times New Roman"/>
-          <w:color w:val="000000" w:themeColor="text1"/>
-          <w:sz w:val="20"/>
-          <w:szCs w:val="20"/>
-        </w:rPr>
-        <w:t>Maskerine</w:t>
-      </w:r>
-      <w:proofErr w:type="spellEnd"/>
-      <w:r>
-        <w:rPr>
-          <w:rFonts w:ascii="Times New Roman" w:hAnsi="Times New Roman" w:cs="Times New Roman"/>
-          <w:color w:val="000000" w:themeColor="text1"/>
-          <w:sz w:val="20"/>
-          <w:szCs w:val="20"/>
-        </w:rPr>
-        <w:t xml:space="preserve">. The first draft of the manuscript was written by Warsame Yusuf and Douglas G. Manuel, and all authors commented on previous versions of the manuscript. All authors read and approved the final manuscript. </w:t>
-      </w:r>
-      <w:r>
-        <w:rPr>
-          <w:rFonts w:ascii="Times New Roman" w:hAnsi="Times New Roman" w:cs="Times New Roman"/>
-          <w:color w:val="000000" w:themeColor="text1"/>
-          <w:sz w:val="20"/>
-          <w:szCs w:val="20"/>
-        </w:rPr>
-        <w:t xml:space="preserve"> </w:t>
-      </w:r>
-    </w:p>
-    <w:p>
-      <w:pPr>
-        <w:rPr>
-          <w:rFonts w:ascii="Times New Roman" w:eastAsia="Times New Roman" w:hAnsi="Times New Roman" w:cs="Times New Roman"/>
-          <w:b/>
-          <w:sz w:val="20"/>
-          <w:szCs w:val="20"/>
-          <w:lang w:eastAsia="de-DE"/>
-        </w:rPr>
-      </w:pPr>
       <w:r>
         <w:rPr>
           <w:rFonts w:ascii="Times New Roman" w:hAnsi="Times New Roman"/>

</xml_diff>